<commit_message>
Materials version 0.3. Expanded the XGBoost methods and Probabilistic Modeling methods.
</commit_message>
<xml_diff>
--- a/notes/janr_materials-methods-mist4.docx
+++ b/notes/janr_materials-methods-mist4.docx
@@ -44,6 +44,15 @@
       </w:pPr>
       <w:r>
         <w:rPr/>
+      </w:r>
+    </w:p>
+    <w:p>
+      <w:pPr>
+        <w:pStyle w:val="TextBody"/>
+        <w:rPr/>
+      </w:pPr>
+      <w:r>
+        <w:rPr/>
         <w:t>Abundance Analysis</w:t>
       </w:r>
     </w:p>
@@ -137,32 +146,50 @@
         <w:rPr/>
         <w:t xml:space="preserve">For boosting, the package ‘xgboost’, version 1.6.0.1 was used. </w:t>
       </w:r>
-    </w:p>
-    <w:p>
-      <w:pPr>
-        <w:pStyle w:val="TextBody"/>
-        <w:rPr/>
-      </w:pPr>
-      <w:r>
-        <w:rPr/>
-        <w:t xml:space="preserve">Important features identified in the high dimensional space, were further analysed for any statistical significance using the Willcox Rank Sum Test (also </w:t>
-      </w:r>
-      <w:r>
-        <w:rPr/>
-        <w:t>called</w:t>
-      </w:r>
-      <w:r>
-        <w:rPr/>
-        <w:t xml:space="preserve"> the Mann Whitney U Test). </w:t>
-      </w:r>
-    </w:p>
-    <w:p>
-      <w:pPr>
-        <w:pStyle w:val="TextBody"/>
-        <w:rPr/>
-      </w:pPr>
-      <w:r>
-        <w:rPr/>
+      <w:r>
+        <w:rPr/>
+        <w:t xml:space="preserve">A base classification model was trained for 600 training iterations using the following hyperparametes; learning rate was set to 0.001, gamma pruning rate to 0, maximum tree depth to 9, column sample by tree to 1, subsample to 1 and minimal child weight to 1. A tree booster of type ‘gbtree’ was used for gradient boosting. </w:t>
+      </w:r>
+    </w:p>
+    <w:p>
+      <w:pPr>
+        <w:pStyle w:val="TextBody"/>
+        <w:rPr/>
+      </w:pPr>
+      <w:r>
+        <w:rPr/>
+        <w:t>To look into the ‘black-box’ of the classifier, SHAP values were calculated using the same package, and plotted for global importance (i.e. bar plot of how much each feature contributed regardless of prediction direction ranked in descending order) and local importance (i.e. swarm plot of each features importance to predicting either ‘reduction’ or ‘growth’ ranked in descending order).</w:t>
+      </w:r>
+    </w:p>
+    <w:p>
+      <w:pPr>
+        <w:pStyle w:val="TextBody"/>
+        <w:rPr/>
+      </w:pPr>
+      <w:r>
+        <w:rPr/>
+        <w:t xml:space="preserve">Important features identified in the high dimensional space, were further analysed for any statistical significance using the Willcox Rank Sum Test (also called the Mann Whitney U Test). </w:t>
+      </w:r>
+    </w:p>
+    <w:p>
+      <w:pPr>
+        <w:pStyle w:val="TextBody"/>
+        <w:rPr/>
+      </w:pPr>
+      <w:r>
+        <w:rPr/>
+      </w:r>
+    </w:p>
+    <w:p>
+      <w:pPr>
+        <w:pStyle w:val="TextBody"/>
+        <w:rPr/>
+      </w:pPr>
+      <w:r>
+        <w:rPr/>
+      </w:r>
+      <w:r>
+        <w:br w:type="page"/>
       </w:r>
     </w:p>
     <w:p>
@@ -182,6 +209,16 @@
       </w:pPr>
       <w:r>
         <w:rPr/>
+        <w:t xml:space="preserve">A probabilistic model was developed, as a way to strengthen the selection and rankings of SHAP values per microorganism count. The dataset (N=22) was trained using gradient boosting and cross-validated using k-fold cross-validation. Dataset was reshuffled in a 80%-20% train-test split and 5000 was selected as the number for ‘k’. SHAP values were collected for all folds and histograms were plotted to explore distribution of each individual feature. A median SHAP value was calculated for each SHAP value and a final distribution of these medians were plotted using a histogram plot. The Shapiro-Wilk normality test was applied to all distribution of relevant size (where N &gt; 3) and the final median distribution. </w:t>
+      </w:r>
+    </w:p>
+    <w:p>
+      <w:pPr>
+        <w:pStyle w:val="TextBody"/>
+        <w:rPr/>
+      </w:pPr>
+      <w:r>
+        <w:rPr/>
       </w:r>
     </w:p>
     <w:p>
@@ -202,9 +239,6 @@
       <w:r>
         <w:rPr/>
       </w:r>
-      <w:r>
-        <w:br w:type="page"/>
-      </w:r>
     </w:p>
     <w:p>
       <w:pPr>
@@ -225,32 +259,20 @@
         <w:rPr>
           <w:sz w:val="24"/>
         </w:rPr>
-        <w:t xml:space="preserve">To prevent the final predictive classifier from over-fitting, a k-fold cross-validation technique was implemented, with a train-test split of 80-20%, respectively. The dataset (N=22) was reshuffled using the ‘sample()’ method found in native R and normalized using the ‘log1p’ approach, also called the ‘log (1 + x)’, due to the dataset consisting of some zero values. A portion of 0.8 shuffled indices extracted from the original dataset was used to create the training dataset, while the rest </w:t>
-      </w:r>
-      <w:r>
+        <w:t>To prevent the final predictive classifier from over-fitting, a k-fold cross-validation technique was implemented, with a train-test split of 80-20%, respectively. The dataset (N=22) was reshuffled using the ‘sample()’ method found in native R and normalized using the ‘log1p’ approach, also called the ‘log (1 + x)’, due to the dataset consisting of some zero values. A portion of 0.8 shuffled indices extracted from the original dataset was used to create the training dataset, while the rest of 0.2 was used to get the testing dataset. An additional constraint was added, that prevented the creation of samples with factors of only 1-level (e.g. sampling a group of only negative/positive labels). This was repeated for k-folds, where ‘k’ was selected to be 1000. For every 1000 splits, a logistic regression classifier was trained on the training dataset and validated on the test datasets. For each test dataset, a ROC-AUC curve was generated, and metrics such as accuracy, precision, recall, F-score, Youden’s J index and AUC score were calculated. Each metric was collated in a single table, together with 95% and 99% confidence intervals for the AUC score. The mean of each metric mentioned above was used as the final performance of the cross-validation.</w:t>
+      </w:r>
+    </w:p>
+    <w:p>
+      <w:pPr>
+        <w:pStyle w:val="TextBody"/>
         <w:rPr>
           <w:sz w:val="24"/>
         </w:rPr>
-        <w:t xml:space="preserve">of </w:t>
-      </w:r>
+      </w:pPr>
       <w:r>
         <w:rPr>
           <w:sz w:val="24"/>
         </w:rPr>
-        <w:t>0.2 was used to get the testing dataset. An additional constraint was added, that prevented the creation of samples with factors of only 1-level (e.g. sampling a group of only negative/positive labels). This was repeated for k-folds, where ‘k’ was selected to be 1000. For every 1000 splits, a logistic regression classifier was trained on the training dataset and validated on the test datasets. For each test dataset, a ROC-AUC curve was generated, and metrics such as accuracy, precision, recall, F-score, Youden’s J index and AUC score were calculated. Each metric was collated in a single table, together with 95% and 99% confidence intervals for the AUC score. The mean of each metric mentioned above was used as the final performance of the cross-validation.</w:t>
-      </w:r>
-    </w:p>
-    <w:p>
-      <w:pPr>
-        <w:pStyle w:val="TextBody"/>
-        <w:rPr>
-          <w:sz w:val="24"/>
-        </w:rPr>
-      </w:pPr>
-      <w:r>
-        <w:rPr>
-          <w:u w:val="double"/>
-        </w:rPr>
       </w:r>
     </w:p>
     <w:p>
@@ -266,71 +288,12 @@
     <w:p>
       <w:pPr>
         <w:pStyle w:val="TextBody"/>
-        <w:rPr/>
-      </w:pPr>
-      <w:r>
-        <w:rPr/>
-        <w:t>A</w:t>
-      </w:r>
-      <w:r>
-        <w:rPr/>
-        <w:t xml:space="preserve"> binary logistic regression model was trained </w:t>
-      </w:r>
-      <w:r>
-        <w:rPr/>
-        <w:t>on the selected microorganisms,</w:t>
-      </w:r>
-      <w:r>
-        <w:rPr/>
-        <w:t xml:space="preserve"> using base R functions. The model was trained using the logarithm of the ratio between bacteria a and b. Prediction probabilities were converted back to discrete probabilities using a 0.3 threshold, which was selected experimentall</w:t>
-      </w:r>
-      <w:r>
-        <w:rPr/>
-        <w:t>y</w:t>
-      </w:r>
-      <w:r>
-        <w:rPr/>
-        <w:t xml:space="preserve">. A graph called area under the receiver operating curve (ROC-AUC) was created to visualise the true vs. false positive rate of the model and an AUC value was computed to measure model performance. This was done using the package ‘pROC’, version 1.18.0. </w:t>
-      </w:r>
-      <w:r>
-        <w:rPr/>
-        <w:t>Moreover,</w:t>
-      </w:r>
-      <w:r>
-        <w:rPr/>
-        <w:t xml:space="preserve"> </w:t>
-      </w:r>
-      <w:r>
-        <w:rPr/>
-        <w:t>metrics such as accuracy, precision, recall, F1 and Youden’s J index were also calculated, for each model trained on different biomarkers in question. All the above mentioned metrics except the AUC score were calculated using ‘confusionMatrix()’ , ‘precision()’, ‘recall()’ and ‘F_meas()’ functions from the ‘caret’ package, version ‘6.0-93’. Exactly the same method for metric calculation was done for cross-validation metrics as well.</w:t>
-      </w:r>
-    </w:p>
-    <w:p>
-      <w:pPr>
-        <w:pStyle w:val="TextBody"/>
-        <w:rPr/>
-      </w:pPr>
-      <w:r>
-        <w:rPr/>
-      </w:r>
-    </w:p>
-    <w:p>
-      <w:pPr>
-        <w:pStyle w:val="TextBody"/>
-        <w:rPr/>
-      </w:pPr>
-      <w:r>
-        <w:rPr/>
-      </w:r>
-    </w:p>
-    <w:p>
-      <w:pPr>
-        <w:pStyle w:val="TextBody"/>
-        <w:spacing w:before="0" w:after="140"/>
-        <w:rPr/>
-      </w:pPr>
-      <w:r>
-        <w:rPr/>
+        <w:spacing w:lineRule="auto" w:line="276" w:before="0" w:after="140"/>
+        <w:rPr/>
+      </w:pPr>
+      <w:r>
+        <w:rPr/>
+        <w:t>A binary logistic regression model was trained on the selected microorganisms, using base R functions. The model was trained using the logarithm of the ratio between bacteria a and b. Prediction probabilities were converted back to discrete probabilities using a 0.3 threshold, which was selected experimentally. A graph called area under the receiver operating curve (ROC-AUC) was created to visualise the true vs. false positive rate of the model and an AUC value was computed to measure model performance. This was done using the package ‘pROC’, version 1.18.0. Moreover, metrics such as accuracy, precision, recall, F1 and Youden’s J index were also calculated, for each model trained on different biomarkers in question. All the above mentioned metrics except the AUC score were calculated using ‘confusionMatrix()’ , ‘precision()’, ‘recall()’ and ‘F_meas()’ functions from the ‘caret’ package, version ‘6.0-93’. Exactly the same method for metric calculation was done for cross-validation metrics as well.</w:t>
       </w:r>
     </w:p>
     <w:sectPr>
@@ -628,7 +591,7 @@
     <w:pPr>
       <w:widowControl/>
       <w:suppressAutoHyphens w:val="false"/>
-      <w:overflowPunct w:val="true"/>
+      <w:overflowPunct w:val="false"/>
       <w:bidi w:val="0"/>
       <w:spacing w:before="0" w:after="0"/>
       <w:jc w:val="left"/>

</xml_diff>

<commit_message>
Added methods for XGB training as well as the probabilistic framework. Final version of methods.
</commit_message>
<xml_diff>
--- a/notes/janr_materials-methods-mist4.docx
+++ b/notes/janr_materials-methods-mist4.docx
@@ -1,6 +1,6 @@
 
 <file path=word/document.xml><?xml version="1.0" encoding="utf-8"?>
-<w:document xmlns:o="urn:schemas-microsoft-com:office:office" xmlns:r="http://schemas.openxmlformats.org/officeDocument/2006/relationships" xmlns:v="urn:schemas-microsoft-com:vml" xmlns:w="http://schemas.openxmlformats.org/wordprocessingml/2006/main" xmlns:w10="urn:schemas-microsoft-com:office:word" xmlns:wp="http://schemas.openxmlformats.org/drawingml/2006/wordprocessingDrawing" xmlns:wps="http://schemas.microsoft.com/office/word/2010/wordprocessingShape" xmlns:wpg="http://schemas.microsoft.com/office/word/2010/wordprocessingGroup" xmlns:mc="http://schemas.openxmlformats.org/markup-compatibility/2006" xmlns:wp14="http://schemas.microsoft.com/office/word/2010/wordprocessingDrawing" xmlns:w14="http://schemas.microsoft.com/office/word/2010/wordml" xmlns:w15="http://schemas.microsoft.com/office/word/2012/wordml" mc:Ignorable="w14 wp14 w15">
+<w:document xmlns:o="urn:schemas-microsoft-com:office:office" xmlns:r="http://schemas.openxmlformats.org/officeDocument/2006/relationships" xmlns:v="urn:schemas-microsoft-com:vml" xmlns:w="http://schemas.openxmlformats.org/wordprocessingml/2006/main" xmlns:w10="urn:schemas-microsoft-com:office:word" xmlns:wp="http://schemas.openxmlformats.org/drawingml/2006/wordprocessingDrawing" xmlns:wps="http://schemas.microsoft.com/office/word/2010/wordprocessingShape" xmlns:wpg="http://schemas.microsoft.com/office/word/2010/wordprocessingGroup" xmlns:mc="http://schemas.openxmlformats.org/markup-compatibility/2006" xmlns:wp14="http://schemas.microsoft.com/office/word/2010/wordprocessingDrawing" xmlns:w14="http://schemas.microsoft.com/office/word/2010/wordml" mc:Ignorable="w14 wp14">
   <w:body>
     <w:p>
       <w:pPr>
@@ -34,7 +34,46 @@
       </w:pPr>
       <w:r>
         <w:rPr/>
-        <w:t>The raw ASV format tables were processed in a way to yield a machine learning format. A python 3 script was used to transform the tables, using ‘pandas’ package of version 1.4.3. Tables were transposed, duplicates removed, rows re-indexed and ordered based on sample names accordingly. The final data frame was created by merging processed ASV and response tables into one.</w:t>
+        <w:t xml:space="preserve">The raw </w:t>
+      </w:r>
+      <w:r>
+        <w:rPr>
+          <w:rFonts w:eastAsia="Noto Serif CJK SC" w:cs="Lohit Devanagari"/>
+          <w:color w:val="auto"/>
+          <w:kern w:val="2"/>
+          <w:sz w:val="24"/>
+          <w:szCs w:val="24"/>
+          <w:lang w:val="en-GB" w:eastAsia="zh-CN" w:bidi="hi-IN"/>
+        </w:rPr>
+        <w:t>amplicon sequence variant</w:t>
+      </w:r>
+      <w:r>
+        <w:rPr/>
+        <w:t xml:space="preserve"> tables were processed in a way to yield a machine learning format. A python 3 script was used to transform the tables, using </w:t>
+      </w:r>
+      <w:r>
+        <w:rPr/>
+        <w:t>the</w:t>
+      </w:r>
+      <w:r>
+        <w:rPr/>
+        <w:t xml:space="preserve"> ‘pandas’ package, version 1.4.3. Tables were transposed, duplicates removed, rows re-indexed and ordered based on sample names accordingly. The final data frame was created by merging processed ASV </w:t>
+      </w:r>
+      <w:r>
+        <w:rPr/>
+        <w:t>files</w:t>
+      </w:r>
+      <w:r>
+        <w:rPr/>
+        <w:t xml:space="preserve"> and response tables into </w:t>
+      </w:r>
+      <w:r>
+        <w:rPr/>
+        <w:t>one data frame</w:t>
+      </w:r>
+      <w:r>
+        <w:rPr/>
+        <w:t>.</w:t>
       </w:r>
     </w:p>
     <w:p>
@@ -63,31 +102,78 @@
       </w:pPr>
       <w:r>
         <w:rPr/>
-        <w:t xml:space="preserve">Microbial abundance was analysed using R version 4.2.1. To calculate shanon entropy, function ‘entropy()’ from the package  ‘agrmt’ version 1.42.8 was used. To get the simpsons index, function named ‘simpson()’ was used from the package ‘abdiv’ version 0.2.0. Hill indexes were calculated using the function ‘Hill()’ from the package ‘rasterdiv’ of version 0.2.5.2. Gamma diversity index was computed using the ‘gamma_div()’ function from the package hilldiv, version 1.5.1. Lastly for any data transformations, the package ‘dplyr’ version 1.0.10 was utilized. </w:t>
-      </w:r>
-    </w:p>
-    <w:p>
-      <w:pPr>
-        <w:pStyle w:val="TextBody"/>
-        <w:rPr>
-          <w:highlight w:val="none"/>
+        <w:t xml:space="preserve">Microbial abundance was analysed using R version 4.2.1. To calculate </w:t>
+      </w:r>
+      <w:r>
+        <w:rPr/>
+        <w:t>S</w:t>
+      </w:r>
+      <w:r>
+        <w:rPr/>
+        <w:t xml:space="preserve">hanon entropy, function ‘entropy()’ from the package  ‘agrmt’ version 1.42.8 was used. To get the </w:t>
+      </w:r>
+      <w:r>
+        <w:rPr>
+          <w:rFonts w:eastAsia="Noto Serif CJK SC" w:cs="Lohit Devanagari"/>
+          <w:color w:val="auto"/>
+          <w:kern w:val="2"/>
+          <w:sz w:val="24"/>
+          <w:szCs w:val="24"/>
+          <w:lang w:val="en-GB" w:eastAsia="zh-CN" w:bidi="hi-IN"/>
+        </w:rPr>
+        <w:t>S</w:t>
+      </w:r>
+      <w:r>
+        <w:rPr/>
+        <w:t xml:space="preserve">impsons index, function named ‘simpson()’ was used from the package ‘abdiv’ version 0.2.0. Hill indexes were calculated using the function ‘Hill()’ from the package ‘rasterdiv’ of version 0.2.5.2. Gamma diversity index was computed using the ‘gamma_div()’ function from the package hilldiv, version 1.5.1. Lastly for any data transformations, the package ‘dplyr’ version 1.0.10 was utilized. </w:t>
+      </w:r>
+    </w:p>
+    <w:p>
+      <w:pPr>
+        <w:pStyle w:val="TextBody"/>
+        <w:rPr/>
+      </w:pPr>
+      <w:r>
+        <w:rPr>
           <w:shd w:fill="auto" w:val="clear"/>
         </w:rPr>
-      </w:pPr>
-      <w:r>
-        <w:rPr>
+        <w:t xml:space="preserve">Shannon entropy and Simpson’s D index were calculated on the “growth vs. reduction” dichotomized relative </w:t>
+      </w:r>
+      <w:r>
+        <w:rPr>
+          <w:rFonts w:eastAsia="Noto Serif CJK SC" w:cs="Lohit Devanagari"/>
+          <w:color w:val="000000"/>
+          <w:kern w:val="2"/>
+          <w:sz w:val="24"/>
+          <w:szCs w:val="24"/>
           <w:shd w:fill="auto" w:val="clear"/>
-        </w:rPr>
-        <w:t xml:space="preserve">Shannon entropy and Simpson’s D index were calculated on the “growth vs. reduction” dichotomized relative “ASV” counts. Both values were derived by column-wise calculations, where the mean across all these values was used for comparison between dichotomies. </w:t>
-      </w:r>
-    </w:p>
-    <w:p>
-      <w:pPr>
-        <w:pStyle w:val="TextBody"/>
-        <w:rPr>
-          <w:highlight w:val="none"/>
+          <w:lang w:val="en-GB" w:eastAsia="zh-CN" w:bidi="hi-IN"/>
+        </w:rPr>
+        <w:t>microbial</w:t>
+      </w:r>
+      <w:r>
+        <w:rPr>
           <w:shd w:fill="auto" w:val="clear"/>
         </w:rPr>
+        <w:t xml:space="preserve"> counts, </w:t>
+      </w:r>
+      <w:r>
+        <w:rPr>
+          <w:shd w:fill="auto" w:val="clear"/>
+        </w:rPr>
+        <w:t>from their corresponding ASV files</w:t>
+      </w:r>
+      <w:r>
+        <w:rPr>
+          <w:shd w:fill="auto" w:val="clear"/>
+        </w:rPr>
+        <w:t xml:space="preserve">. Both values were derived by column-wise calculations, where the mean across all these values was used for comparison between dichotomies. </w:t>
+      </w:r>
+    </w:p>
+    <w:p>
+      <w:pPr>
+        <w:pStyle w:val="TextBody"/>
+        <w:rPr/>
       </w:pPr>
       <w:r>
         <w:rPr>
@@ -115,7 +201,23 @@
           <w:bCs w:val="false"/>
           <w:shd w:fill="auto" w:val="clear"/>
         </w:rPr>
-        <w:t xml:space="preserve">Gamma index was calculated on the exact same datasets as Shannon entropy and Simpson’s Index, with the addition of the parameter “q = 0”, required for the “gamma_div()” funciton. </w:t>
+        <w:t>Gamma index was calculated on the exact same datasets as Shannon entropy and Simpson’s Index, with the addition of the parameter “q = 0”, required for the “gamma_div()” funct</w:t>
+      </w:r>
+      <w:r>
+        <w:rPr>
+          <w:b w:val="false"/>
+          <w:bCs w:val="false"/>
+          <w:shd w:fill="auto" w:val="clear"/>
+        </w:rPr>
+        <w:t>i</w:t>
+      </w:r>
+      <w:r>
+        <w:rPr>
+          <w:b w:val="false"/>
+          <w:bCs w:val="false"/>
+          <w:shd w:fill="auto" w:val="clear"/>
+        </w:rPr>
+        <w:t xml:space="preserve">on. </w:t>
       </w:r>
     </w:p>
     <w:p>
@@ -143,146 +245,381 @@
         <w:rPr/>
       </w:pPr>
       <w:r>
-        <w:rPr/>
-        <w:t xml:space="preserve">For boosting, the package ‘xgboost’, version 1.6.0.1 was used. </w:t>
-      </w:r>
-      <w:r>
-        <w:rPr/>
-        <w:t xml:space="preserve">A base classification model was trained for 600 training iterations using the following hyperparametes; learning rate was set to 0.001, gamma pruning rate to 0, maximum tree depth to 9, column sample by tree to 1, subsample to 1 and minimal child weight to 1. A tree booster of type ‘gbtree’ was used for gradient boosting. </w:t>
-      </w:r>
-    </w:p>
-    <w:p>
-      <w:pPr>
-        <w:pStyle w:val="TextBody"/>
-        <w:rPr/>
-      </w:pPr>
-      <w:r>
-        <w:rPr/>
-        <w:t>To look into the ‘black-box’ of the classifier, SHAP values were calculated using the same package, and plotted for global importance (i.e. bar plot of how much each feature contributed regardless of prediction direction ranked in descending order) and local importance (i.e. swarm plot of each features importance to predicting either ‘reduction’ or ‘growth’ ranked in descending order).</w:t>
-      </w:r>
-    </w:p>
-    <w:p>
-      <w:pPr>
-        <w:pStyle w:val="TextBody"/>
-        <w:rPr/>
-      </w:pPr>
-      <w:r>
-        <w:rPr/>
-        <w:t xml:space="preserve">Important features identified in the high dimensional space, were further analysed for any statistical significance using the Willcox Rank Sum Test (also called the Mann Whitney U Test). </w:t>
-      </w:r>
-    </w:p>
-    <w:p>
-      <w:pPr>
-        <w:pStyle w:val="TextBody"/>
-        <w:rPr/>
-      </w:pPr>
-      <w:r>
-        <w:rPr/>
-      </w:r>
-    </w:p>
-    <w:p>
-      <w:pPr>
-        <w:pStyle w:val="TextBody"/>
-        <w:rPr/>
-      </w:pPr>
-      <w:r>
-        <w:rPr/>
-      </w:r>
-      <w:r>
-        <w:br w:type="page"/>
-      </w:r>
-    </w:p>
-    <w:p>
-      <w:pPr>
-        <w:pStyle w:val="TextBody"/>
-        <w:rPr/>
-      </w:pPr>
-      <w:r>
-        <w:rPr/>
-        <w:t>Adding Selection Robustness via a Probabilistic Model</w:t>
-      </w:r>
-    </w:p>
-    <w:p>
-      <w:pPr>
-        <w:pStyle w:val="TextBody"/>
-        <w:rPr/>
-      </w:pPr>
-      <w:r>
-        <w:rPr/>
-        <w:t xml:space="preserve">A probabilistic model was developed, as a way to strengthen the selection and rankings of SHAP values per microorganism count. The dataset (N=22) was trained using gradient boosting and cross-validated using k-fold cross-validation. Dataset was reshuffled in a 80%-20% train-test split and 5000 was selected as the number for ‘k’. SHAP values were collected for all folds and histograms were plotted to explore distribution of each individual feature. A median SHAP value was calculated for each SHAP value and a final distribution of these medians were plotted using a histogram plot. The Shapiro-Wilk normality test was applied to all distribution of relevant size (where N &gt; 3) and the final median distribution. </w:t>
-      </w:r>
-    </w:p>
-    <w:p>
-      <w:pPr>
-        <w:pStyle w:val="TextBody"/>
-        <w:rPr/>
-      </w:pPr>
-      <w:r>
-        <w:rPr/>
-      </w:r>
-    </w:p>
-    <w:p>
-      <w:pPr>
-        <w:pStyle w:val="TextBody"/>
-        <w:rPr/>
-      </w:pPr>
-      <w:r>
-        <w:rPr/>
-        <w:t>After the identification of the 2 most important bacteria,</w:t>
-      </w:r>
-    </w:p>
-    <w:p>
-      <w:pPr>
-        <w:pStyle w:val="TextBody"/>
-        <w:rPr/>
-      </w:pPr>
-      <w:r>
-        <w:rPr/>
-      </w:r>
-    </w:p>
-    <w:p>
-      <w:pPr>
-        <w:pStyle w:val="TextBody"/>
-        <w:rPr/>
-      </w:pPr>
-      <w:r>
-        <w:rPr/>
-        <w:t>Avoiding Model Over-fitting by using k-fold Cross Validation</w:t>
-      </w:r>
-    </w:p>
-    <w:p>
-      <w:pPr>
-        <w:pStyle w:val="TextBody"/>
-        <w:rPr/>
-      </w:pPr>
-      <w:r>
-        <w:rPr>
-          <w:sz w:val="24"/>
-        </w:rPr>
-        <w:t>To prevent the final predictive classifier from over-fitting, a k-fold cross-validation technique was implemented, with a train-test split of 80-20%, respectively. The dataset (N=22) was reshuffled using the ‘sample()’ method found in native R and normalized using the ‘log1p’ approach, also called the ‘log (1 + x)’, due to the dataset consisting of some zero values. A portion of 0.8 shuffled indices extracted from the original dataset was used to create the training dataset, while the rest of 0.2 was used to get the testing dataset. An additional constraint was added, that prevented the creation of samples with factors of only 1-level (e.g. sampling a group of only negative/positive labels). This was repeated for k-folds, where ‘k’ was selected to be 1000. For every 1000 splits, a logistic regression classifier was trained on the training dataset and validated on the test datasets. For each test dataset, a ROC-AUC curve was generated, and metrics such as accuracy, precision, recall, F-score, Youden’s J index and AUC score were calculated. Each metric was collated in a single table, together with 95% and 99% confidence intervals for the AUC score. The mean of each metric mentioned above was used as the final performance of the cross-validation.</w:t>
-      </w:r>
-    </w:p>
-    <w:p>
-      <w:pPr>
-        <w:pStyle w:val="TextBody"/>
-        <w:rPr>
-          <w:sz w:val="24"/>
-        </w:rPr>
-      </w:pPr>
-      <w:r>
-        <w:rPr>
-          <w:sz w:val="24"/>
-        </w:rPr>
-      </w:r>
-    </w:p>
-    <w:p>
-      <w:pPr>
-        <w:pStyle w:val="TextBody"/>
-        <w:rPr/>
-      </w:pPr>
-      <w:r>
-        <w:rPr/>
-        <w:t xml:space="preserve">Final Univariate Logistic Regression Biomarker Model </w:t>
+        <w:rPr>
+          <w:rFonts w:eastAsia="Noto Serif CJK SC" w:cs="Lohit Devanagari"/>
+          <w:color w:val="auto"/>
+          <w:kern w:val="2"/>
+          <w:sz w:val="24"/>
+          <w:szCs w:val="24"/>
+          <w:lang w:val="en-GB" w:eastAsia="zh-CN" w:bidi="hi-IN"/>
+        </w:rPr>
+        <w:t>Binary logistic</w:t>
+      </w:r>
+      <w:r>
+        <w:rPr>
+          <w:rFonts w:eastAsia="Noto Serif CJK SC" w:cs="Lohit Devanagari"/>
+          <w:color w:val="auto"/>
+          <w:kern w:val="2"/>
+          <w:sz w:val="24"/>
+          <w:szCs w:val="24"/>
+          <w:lang w:val="en-GB" w:eastAsia="zh-CN" w:bidi="hi-IN"/>
+        </w:rPr>
+        <w:t xml:space="preserve"> classifiers were trained using</w:t>
+      </w:r>
+      <w:r>
+        <w:rPr/>
+        <w:t xml:space="preserve"> the package ‘xgboost’, version 1.6.0.1,</w:t>
+      </w:r>
+      <w:r>
+        <w:rPr/>
+        <w:t xml:space="preserve"> </w:t>
+      </w:r>
+      <w:r>
+        <w:rPr/>
+        <w:t>on a dataset of 22 samples for each amplicon sequence variant type. For each taxa from kingdom down to species, a</w:t>
+      </w:r>
+      <w:r>
+        <w:rPr/>
+        <w:t xml:space="preserve"> classification model was trained for 600 training </w:t>
+      </w:r>
+      <w:r>
+        <w:rPr>
+          <w:rFonts w:eastAsia="Noto Serif CJK SC" w:cs="Lohit Devanagari"/>
+          <w:color w:val="auto"/>
+          <w:kern w:val="2"/>
+          <w:sz w:val="24"/>
+          <w:szCs w:val="24"/>
+          <w:lang w:val="en-GB" w:eastAsia="zh-CN" w:bidi="hi-IN"/>
+        </w:rPr>
+        <w:t>epochs</w:t>
+      </w:r>
+      <w:r>
+        <w:rPr/>
+        <w:t xml:space="preserve"> using the following hyperparametes; learning rate was set to 0.001, gamma pruning rate to 0, maximum tree depth to 9, column sample by tree to 1, subsample to 1 and minimal child weight to 1. A tree booster of type ‘gbtree’ was used for </w:t>
+      </w:r>
+      <w:r>
+        <w:rPr>
+          <w:rFonts w:eastAsia="Noto Serif CJK SC" w:cs="Lohit Devanagari"/>
+          <w:color w:val="auto"/>
+          <w:kern w:val="2"/>
+          <w:sz w:val="24"/>
+          <w:szCs w:val="24"/>
+          <w:lang w:val="en-GB" w:eastAsia="zh-CN" w:bidi="hi-IN"/>
+        </w:rPr>
+        <w:t>as the booster type</w:t>
+      </w:r>
+      <w:r>
+        <w:rPr/>
+        <w:t xml:space="preserve">, </w:t>
+      </w:r>
+      <w:r>
+        <w:rPr/>
+        <w:t>to ensure harnes</w:t>
+      </w:r>
+      <w:r>
+        <w:rPr/>
+        <w:t>s</w:t>
+      </w:r>
+      <w:r>
+        <w:rPr/>
+        <w:t>ing the ensemble power of decision trees as weak learners</w:t>
+      </w:r>
+      <w:r>
+        <w:rPr/>
+        <w:t xml:space="preserve">. </w:t>
+      </w:r>
+    </w:p>
+    <w:p>
+      <w:pPr>
+        <w:pStyle w:val="TextBody"/>
+        <w:rPr/>
+      </w:pPr>
+      <w:r>
+        <w:rPr/>
+        <w:t xml:space="preserve">To look into the ‘black-box’ of the classifier, SHAP values were calculated using the same package, and plotted for global importance (i.e. bar plot of how much each feature contributed regardless of prediction direction, ranked in descending order) and local importance (i.e. swarm plot of each features importance to predicting either ‘reduction’ or ‘growth’ ranked in descending order). </w:t>
+      </w:r>
+    </w:p>
+    <w:p>
+      <w:pPr>
+        <w:pStyle w:val="TextBody"/>
+        <w:rPr/>
+      </w:pPr>
+      <w:r>
+        <w:rPr/>
+        <w:t xml:space="preserve">Since the </w:t>
+      </w:r>
+      <w:r>
+        <w:rPr/>
+        <w:t xml:space="preserve">ranking of </w:t>
+      </w:r>
+      <w:r>
+        <w:rPr/>
+        <w:t>feature</w:t>
+      </w:r>
+      <w:r>
+        <w:rPr/>
+        <w:t xml:space="preserve"> importance</w:t>
+      </w:r>
+      <w:r>
+        <w:rPr/>
+        <w:t>s</w:t>
+      </w:r>
+      <w:r>
+        <w:rPr/>
+        <w:t xml:space="preserve"> </w:t>
+      </w:r>
+      <w:r>
+        <w:rPr/>
+        <w:t>for</w:t>
+      </w:r>
+      <w:r>
+        <w:rPr/>
+        <w:t xml:space="preserve"> a single XGB trained model </w:t>
+      </w:r>
+      <w:r>
+        <w:rPr>
+          <w:rFonts w:eastAsia="Noto Serif CJK SC" w:cs="Lohit Devanagari"/>
+          <w:color w:val="auto"/>
+          <w:kern w:val="2"/>
+          <w:sz w:val="24"/>
+          <w:szCs w:val="24"/>
+          <w:lang w:val="en-GB" w:eastAsia="zh-CN" w:bidi="hi-IN"/>
+        </w:rPr>
+        <w:t>were shown to vary across repeated training</w:t>
+      </w:r>
+      <w:r>
+        <w:rPr/>
+        <w:t>, the model was resampled many times to increase confidence. Furthermore, all the i</w:t>
+      </w:r>
+      <w:r>
+        <w:rPr/>
+        <w:t xml:space="preserve">mportant features identified in the high dimensional space, were further analysed for any statistical significance using the Willcox Rank Sum Test (also called the Mann Whitney U Test). </w:t>
+      </w:r>
+    </w:p>
+    <w:p>
+      <w:pPr>
+        <w:pStyle w:val="TextBody"/>
+        <w:rPr/>
+      </w:pPr>
+      <w:r>
+        <w:rPr/>
+      </w:r>
+    </w:p>
+    <w:p>
+      <w:pPr>
+        <w:pStyle w:val="TextBody"/>
+        <w:rPr>
+          <w:rFonts w:ascii="Liberation Serif" w:hAnsi="Liberation Serif" w:eastAsia="Noto Serif CJK SC" w:cs="Lohit Devanagari"/>
+          <w:color w:val="auto"/>
+          <w:kern w:val="2"/>
+          <w:sz w:val="24"/>
+          <w:szCs w:val="24"/>
+          <w:lang w:val="en-GB" w:eastAsia="zh-CN" w:bidi="hi-IN"/>
+        </w:rPr>
+      </w:pPr>
+      <w:r>
+        <w:rPr>
+          <w:rFonts w:eastAsia="Noto Serif CJK SC" w:cs="Lohit Devanagari"/>
+          <w:color w:val="auto"/>
+          <w:kern w:val="2"/>
+          <w:sz w:val="24"/>
+          <w:szCs w:val="24"/>
+          <w:lang w:val="en-GB" w:eastAsia="zh-CN" w:bidi="hi-IN"/>
+        </w:rPr>
+        <w:t>Increasing SHAP confidence via a probabilistic framework</w:t>
+      </w:r>
+    </w:p>
+    <w:p>
+      <w:pPr>
+        <w:pStyle w:val="TextBody"/>
+        <w:rPr/>
+      </w:pPr>
+      <w:r>
+        <w:rPr/>
+        <w:t xml:space="preserve">A probabilistic model was developed, as a way to strengthen the selection and rankings of SHAP values per microorganism count. </w:t>
+      </w:r>
+      <w:r>
+        <w:rPr/>
+        <w:t xml:space="preserve">This was done by repeating the following procedure of data </w:t>
+      </w:r>
+      <w:r>
+        <w:rPr/>
+        <w:t>sampling</w:t>
+      </w:r>
+      <w:r>
+        <w:rPr/>
+        <w:t xml:space="preserve"> into training and testing subsets, training on the larger sample, and using the smaller for testing for 1, 2, 20, 1000 and 5000 iterations.</w:t>
+      </w:r>
+      <w:r>
+        <w:rPr/>
+        <w:t xml:space="preserve"> SHAP values were collected for all folds and histograms were plotted to explore distribution of each individual feature. A median SHAP value was calculated for each SHAP value and a final distribution of these medians were plotted using a histogram plot. </w:t>
+      </w:r>
+      <w:r>
+        <w:rPr/>
+        <w:t>To confirm the non-normal distributions, t</w:t>
+      </w:r>
+      <w:r>
+        <w:rPr/>
+        <w:t xml:space="preserve">he Shapiro-Wilk normality test was applied to all distribution of relevant size (where N &gt; 3) </w:t>
+      </w:r>
+      <w:r>
+        <w:rPr/>
+        <w:t xml:space="preserve">as well as on the final median distribution. This opened the possibility to test each median SHAP value against its population median, to uncover all SHAP that were to extreme given the distribution. This was done using a one sample (two-tailed) Wilcoxon </w:t>
+      </w:r>
+      <w:r>
+        <w:rPr>
+          <w:rFonts w:eastAsia="Noto Serif CJK SC" w:cs="Lohit Devanagari"/>
+          <w:color w:val="auto"/>
+          <w:kern w:val="2"/>
+          <w:sz w:val="24"/>
+          <w:szCs w:val="24"/>
+          <w:lang w:val="en-GB" w:eastAsia="zh-CN" w:bidi="hi-IN"/>
+        </w:rPr>
+        <w:t>s</w:t>
+      </w:r>
+      <w:r>
+        <w:rPr/>
+        <w:t>igned-rank test.</w:t>
+      </w:r>
+    </w:p>
+    <w:p>
+      <w:pPr>
+        <w:pStyle w:val="TextBody"/>
+        <w:rPr/>
+      </w:pPr>
+      <w:r>
+        <w:rPr/>
+      </w:r>
+    </w:p>
+    <w:p>
+      <w:pPr>
+        <w:pStyle w:val="TextBody"/>
+        <w:rPr/>
+      </w:pPr>
+      <w:r>
+        <w:rPr/>
+        <w:t>Avoiding Model Over-</w:t>
+      </w:r>
+      <w:r>
+        <w:rPr/>
+        <w:t>Fi</w:t>
+      </w:r>
+      <w:r>
+        <w:rPr/>
+        <w:t xml:space="preserve">tting by </w:t>
+      </w:r>
+      <w:r>
+        <w:rPr/>
+        <w:t>Implementing A</w:t>
+      </w:r>
+      <w:r>
+        <w:rPr/>
+        <w:t xml:space="preserve"> k-fold Cross Validation</w:t>
+      </w:r>
+    </w:p>
+    <w:p>
+      <w:pPr>
+        <w:pStyle w:val="TextBody"/>
+        <w:rPr/>
+      </w:pPr>
+      <w:r>
+        <w:rPr>
+          <w:sz w:val="24"/>
+        </w:rPr>
+        <w:t xml:space="preserve">To prevent the final predictive classifier from over-fitting, a </w:t>
+      </w:r>
+      <w:r>
+        <w:rPr>
+          <w:sz w:val="24"/>
+        </w:rPr>
+        <w:t>k</w:t>
+      </w:r>
+      <w:r>
+        <w:rPr>
+          <w:sz w:val="24"/>
+        </w:rPr>
+        <w:t>-fold cross-validation technique was implemente</w:t>
+      </w:r>
+      <w:r>
+        <w:rPr>
+          <w:sz w:val="24"/>
+        </w:rPr>
+        <w:t>d, where the value k was choosen to be 3</w:t>
+      </w:r>
+      <w:r>
+        <w:rPr>
+          <w:sz w:val="24"/>
+        </w:rPr>
+        <w:t xml:space="preserve">. The dataset was shuffled using the ‘sample()’ method found in native R and </w:t>
+      </w:r>
+      <w:r>
+        <w:rPr>
+          <w:sz w:val="24"/>
+        </w:rPr>
+        <w:t>split into 3 equally sized folds with a “plus one” in the last fold</w:t>
+      </w:r>
+      <w:r>
+        <w:rPr>
+          <w:sz w:val="24"/>
+        </w:rPr>
+        <w:t xml:space="preserve">. </w:t>
+      </w:r>
+      <w:r>
+        <w:rPr>
+          <w:sz w:val="24"/>
+        </w:rPr>
+        <w:t xml:space="preserve">Two folds were taken as the training set, where the k-1 fold was used for testing. This was repeated until all folds were used for testing at most once. Metrics such as </w:t>
+      </w:r>
+      <w:r>
+        <w:rPr>
+          <w:sz w:val="24"/>
+        </w:rPr>
+        <w:t xml:space="preserve">accuracy, precision, recall, F-score, Youden’s J index and AUC score were calculated. </w:t>
+      </w:r>
+      <w:r>
+        <w:rPr>
+          <w:sz w:val="24"/>
+        </w:rPr>
+        <w:t>To limit the variability of the results, the 3-fold cross-validation was repeated at least 6 times. E</w:t>
+      </w:r>
+      <w:r>
+        <w:rPr>
+          <w:sz w:val="24"/>
+        </w:rPr>
+        <w:t xml:space="preserve">ach metric was collated in a single table, together with 95% and 99% confidence intervals for the AUC score. The mean of each metric mentioned above was used as the final performance </w:t>
+      </w:r>
+      <w:r>
+        <w:rPr>
+          <w:sz w:val="24"/>
+        </w:rPr>
+        <w:t>mesurment</w:t>
+      </w:r>
+      <w:r>
+        <w:rPr>
+          <w:sz w:val="24"/>
+        </w:rPr>
+        <w:t xml:space="preserve"> of the cross-validation.</w:t>
+      </w:r>
+    </w:p>
+    <w:p>
+      <w:pPr>
+        <w:pStyle w:val="TextBody"/>
+        <w:rPr>
+          <w:sz w:val="24"/>
+        </w:rPr>
+      </w:pPr>
+      <w:r>
+        <w:rPr/>
+      </w:r>
+    </w:p>
+    <w:p>
+      <w:pPr>
+        <w:pStyle w:val="TextBody"/>
+        <w:rPr/>
+      </w:pPr>
+      <w:r>
+        <w:rPr/>
+        <w:t>Final Logistic Regression Model</w:t>
       </w:r>
     </w:p>
     <w:p>
@@ -293,13 +630,58 @@
       </w:pPr>
       <w:r>
         <w:rPr/>
-        <w:t>A binary logistic regression model was trained on the selected microorganisms, using base R functions. The model was trained using the logarithm of the ratio between bacteria a and b. Prediction probabilities were converted back to discrete probabilities using a 0.3 threshold, which was selected experimentally. A graph called area under the receiver operating curve (ROC-AUC) was created to visualise the true vs. false positive rate of the model and an AUC value was computed to measure model performance. This was done using the package ‘pROC’, version 1.18.0. Moreover, metrics such as accuracy, precision, recall, F1 and Youden’s J index were also calculated, for each model trained on different biomarkers in question. All the above mentioned metrics except the AUC score were calculated using ‘confusionMatrix()’ , ‘precision()’, ‘recall()’ and ‘F_meas()’ functions from the ‘caret’ package, version ‘6.0-93’. Exactly the same method for metric calculation was done for cross-validation metrics as well.</w:t>
+        <w:t xml:space="preserve">A binary logistic regression model was trained on the selected </w:t>
+      </w:r>
+      <w:r>
+        <w:rPr>
+          <w:rFonts w:eastAsia="Noto Serif CJK SC" w:cs="Lohit Devanagari"/>
+          <w:color w:val="auto"/>
+          <w:kern w:val="2"/>
+          <w:sz w:val="24"/>
+          <w:szCs w:val="24"/>
+          <w:lang w:val="en-GB" w:eastAsia="zh-CN" w:bidi="hi-IN"/>
+        </w:rPr>
+        <w:t>biomarkers</w:t>
+      </w:r>
+      <w:r>
+        <w:rPr/>
+        <w:t xml:space="preserve">, using base R functions. </w:t>
+      </w:r>
+      <w:r>
+        <w:rPr>
+          <w:rFonts w:eastAsia="Noto Serif CJK SC" w:cs="Lohit Devanagari"/>
+          <w:color w:val="auto"/>
+          <w:kern w:val="2"/>
+          <w:sz w:val="24"/>
+          <w:szCs w:val="24"/>
+          <w:lang w:val="en-GB" w:eastAsia="zh-CN" w:bidi="hi-IN"/>
+        </w:rPr>
+        <w:t>All dependent variables were normalized using a log-transform approach</w:t>
+      </w:r>
+      <w:r>
+        <w:rPr/>
+        <w:t xml:space="preserve">. Prediction probabilities were converted back to discrete probabilities using a 0.3 threshold, which was selected experimentally. A graph called area under the receiver operating curve (ROC-AUC) was created to visualise the true vs. false positive rate of the model and an AUC value was computed to measure model performance. This was done using the package ‘pROC’, version 1.18.0. Moreover, metrics such as accuracy, precision, recall, F1 and Youden’s J index were also calculated, for each model trained on different biomarkers in question. All the above mentioned metrics except the AUC score were calculated using ‘confusionMatrix()’ , ‘precision()’, ‘recall()’ and ‘F_meas()’ functions from the ‘caret’ package, version ‘6.0-93’. </w:t>
+      </w:r>
+      <w:r>
+        <w:rPr>
+          <w:rFonts w:eastAsia="Noto Serif CJK SC" w:cs="Lohit Devanagari"/>
+          <w:color w:val="auto"/>
+          <w:kern w:val="2"/>
+          <w:sz w:val="24"/>
+          <w:szCs w:val="24"/>
+          <w:lang w:val="en-GB" w:eastAsia="zh-CN" w:bidi="hi-IN"/>
+        </w:rPr>
+        <w:t>Same package and functions were used</w:t>
+      </w:r>
+      <w:r>
+        <w:rPr/>
+        <w:t xml:space="preserve"> for cross-validation metrics as well.</w:t>
       </w:r>
     </w:p>
     <w:sectPr>
       <w:type w:val="nextPage"/>
       <w:pgSz w:w="11906" w:h="16838"/>
-      <w:pgMar w:left="1134" w:right="1134" w:gutter="0" w:header="0" w:top="1134" w:footer="0" w:bottom="1134"/>
+      <w:pgMar w:left="1134" w:right="1134" w:header="0" w:top="1134" w:footer="0" w:bottom="1134" w:gutter="0"/>
       <w:pgNumType w:fmt="decimal"/>
       <w:formProt w:val="false"/>
       <w:textDirection w:val="lrTb"/>
@@ -310,7 +692,7 @@
 </file>
 
 <file path=word/numbering.xml><?xml version="1.0" encoding="utf-8"?>
-<w:numbering xmlns:w="http://schemas.openxmlformats.org/wordprocessingml/2006/main" xmlns:o="urn:schemas-microsoft-com:office:office" xmlns:r="http://schemas.openxmlformats.org/officeDocument/2006/relationships" xmlns:v="urn:schemas-microsoft-com:vml" xmlns:mc="http://schemas.openxmlformats.org/markup-compatibility/2006" xmlns:w14="http://schemas.microsoft.com/office/word/2010/wordml" mc:Ignorable="w14">
+<w:numbering xmlns:w="http://schemas.openxmlformats.org/wordprocessingml/2006/main" xmlns:o="urn:schemas-microsoft-com:office:office" xmlns:r="http://schemas.openxmlformats.org/officeDocument/2006/relationships" xmlns:v="urn:schemas-microsoft-com:vml">
   <w:abstractNum w:abstractNumId="1">
     <w:lvl w:ilvl="0">
       <w:start w:val="1"/>
@@ -324,7 +706,6 @@
         </w:tabs>
         <w:ind w:left="0" w:hanging="0"/>
       </w:pPr>
-      <w:rPr/>
     </w:lvl>
     <w:lvl w:ilvl="1">
       <w:start w:val="1"/>
@@ -338,7 +719,6 @@
         </w:tabs>
         <w:ind w:left="0" w:hanging="0"/>
       </w:pPr>
-      <w:rPr/>
     </w:lvl>
     <w:lvl w:ilvl="2">
       <w:start w:val="1"/>
@@ -352,7 +732,6 @@
         </w:tabs>
         <w:ind w:left="0" w:hanging="0"/>
       </w:pPr>
-      <w:rPr/>
     </w:lvl>
     <w:lvl w:ilvl="3">
       <w:start w:val="1"/>
@@ -366,7 +745,6 @@
         </w:tabs>
         <w:ind w:left="0" w:hanging="0"/>
       </w:pPr>
-      <w:rPr/>
     </w:lvl>
     <w:lvl w:ilvl="4">
       <w:start w:val="1"/>
@@ -380,7 +758,6 @@
         </w:tabs>
         <w:ind w:left="0" w:hanging="0"/>
       </w:pPr>
-      <w:rPr/>
     </w:lvl>
     <w:lvl w:ilvl="5">
       <w:start w:val="1"/>
@@ -394,7 +771,6 @@
         </w:tabs>
         <w:ind w:left="0" w:hanging="0"/>
       </w:pPr>
-      <w:rPr/>
     </w:lvl>
     <w:lvl w:ilvl="6">
       <w:start w:val="1"/>
@@ -408,7 +784,6 @@
         </w:tabs>
         <w:ind w:left="0" w:hanging="0"/>
       </w:pPr>
-      <w:rPr/>
     </w:lvl>
     <w:lvl w:ilvl="7">
       <w:start w:val="1"/>
@@ -422,7 +797,6 @@
         </w:tabs>
         <w:ind w:left="0" w:hanging="0"/>
       </w:pPr>
-      <w:rPr/>
     </w:lvl>
     <w:lvl w:ilvl="8">
       <w:start w:val="1"/>
@@ -436,7 +810,6 @@
         </w:tabs>
         <w:ind w:left="0" w:hanging="0"/>
       </w:pPr>
-      <w:rPr/>
     </w:lvl>
   </w:abstractNum>
   <w:abstractNum w:abstractNumId="2">
@@ -574,7 +947,6 @@
       <w:rPr>
         <w:rFonts w:ascii="Liberation Serif" w:hAnsi="Liberation Serif" w:eastAsia="Noto Serif CJK SC" w:cs="Lohit Devanagari"/>
         <w:kern w:val="2"/>
-        <w:sz w:val="24"/>
         <w:szCs w:val="24"/>
         <w:lang w:val="en-GB" w:eastAsia="zh-CN" w:bidi="hi-IN"/>
       </w:rPr>
@@ -591,7 +963,7 @@
     <w:pPr>
       <w:widowControl/>
       <w:suppressAutoHyphens w:val="false"/>
-      <w:overflowPunct w:val="false"/>
+      <w:overflowPunct w:val="true"/>
       <w:bidi w:val="0"/>
       <w:spacing w:before="0" w:after="0"/>
       <w:jc w:val="left"/>
@@ -611,10 +983,6 @@
     <w:next w:val="TextBody"/>
     <w:qFormat/>
     <w:pPr>
-      <w:numPr>
-        <w:ilvl w:val="2"/>
-        <w:numId w:val="1"/>
-      </w:numPr>
       <w:spacing w:before="140" w:after="120"/>
       <w:outlineLvl w:val="2"/>
     </w:pPr>

</xml_diff>